<commit_message>
color change and instructions
</commit_message>
<xml_diff>
--- a/Duplication_des_minisites.docx
+++ b/Duplication_des_minisites.docx
@@ -219,10 +219,11 @@
       <w:hyperlink r:id="rId5" w:history="1">
         <w:r>
           <w:rPr>
+            <w:rStyle w:val="Lienhypertexte"/>
             <w:rFonts w:ascii="Consolas" w:hAnsi="Consolas"/>
             <w:highlight w:val="lightGray"/>
           </w:rPr>
-          <w:t>https://github.com/ManoahVerdier/minisite.git</w:t>
+          <w:t>https://github.com/ManoahVerdier/minisiteV2.git</w:t>
         </w:r>
       </w:hyperlink>
     </w:p>
@@ -292,7 +293,13 @@
         <w:t xml:space="preserve">Après quelques instants, </w:t>
       </w:r>
       <w:r>
-        <w:t xml:space="preserve">un fichier s’ouvre. Y saisir le nom du site (APP_NAME) sans espaces ou bien entre </w:t>
+        <w:t>un fichier s’ouvre. Y saisir le nom du site (APP_NAME</w:t>
+      </w:r>
+      <w:r>
+        <w:t xml:space="preserve"> et IMG_SLUG</w:t>
+      </w:r>
+      <w:r>
+        <w:t xml:space="preserve">) sans espaces ou bien entre </w:t>
       </w:r>
       <w:proofErr w:type="spellStart"/>
       <w:r>
@@ -300,11 +307,21 @@
       </w:r>
       <w:proofErr w:type="spellEnd"/>
       <w:r>
-        <w:t>, les informations de base de donnée (DB_HOST, DB_PORT, DB_DATABASE, DB_USERNAME, DB_PASSWORD) puis appuyer sur Esc, puis saisir</w:t>
+        <w:t xml:space="preserve">, </w:t>
+      </w:r>
+      <w:r>
+        <w:t>le nom du répertoire (APP_DIR</w:t>
       </w:r>
       <w:proofErr w:type="gramStart"/>
       <w:r>
-        <w:t xml:space="preserve"> </w:t>
+        <w:t>) ,</w:t>
+      </w:r>
+      <w:proofErr w:type="gramEnd"/>
+      <w:r>
+        <w:t xml:space="preserve"> l’adresse du site (APP_URL) et </w:t>
+      </w:r>
+      <w:r>
+        <w:t xml:space="preserve">les informations de base de donnée (DB_HOST, DB_PORT, DB_DATABASE, DB_USERNAME, DB_PASSWORD) puis appuyer sur Esc, puis saisir </w:t>
       </w:r>
       <w:r>
         <w:rPr>
@@ -322,7 +339,6 @@
         <w:t>wq</w:t>
       </w:r>
       <w:proofErr w:type="spellEnd"/>
-      <w:proofErr w:type="gramEnd"/>
       <w:r>
         <w:t xml:space="preserve"> et valider avec entrée</w:t>
       </w:r>
@@ -344,6 +360,21 @@
           <w:highlight w:val="lightGray"/>
         </w:rPr>
         <w:t>./install2.sh</w:t>
+      </w:r>
+    </w:p>
+    <w:p>
+      <w:pPr>
+        <w:pStyle w:val="Paragraphedeliste"/>
+        <w:numPr>
+          <w:ilvl w:val="0"/>
+          <w:numId w:val="1"/>
+        </w:numPr>
+      </w:pPr>
+      <w:r>
+        <w:rPr>
+          <w:rFonts w:ascii="Consolas" w:hAnsi="Consolas"/>
+        </w:rPr>
+        <w:t>Si demandé, taper « yes »</w:t>
       </w:r>
     </w:p>
     <w:p>

</xml_diff>